<commit_message>
We completed capter 4 and comic for this chapter
</commit_message>
<xml_diff>
--- a/Documentation/VBugs/Chapter 4 and 5/Chapter 4 Tutorial.docx
+++ b/Documentation/VBugs/Chapter 4 and 5/Chapter 4 Tutorial.docx
@@ -12,8 +12,126 @@
       <w:r>
         <w:rPr>
           <w:b/>
-          <w:szCs w:val="20"/>
-        </w:rPr>
+          <w:noProof/>
+          <w:szCs w:val="20"/>
+        </w:rPr>
+        <w:drawing>
+          <wp:anchor distT="0" distB="0" distL="114300" distR="114300" simplePos="0" relativeHeight="251664384" behindDoc="0" locked="0" layoutInCell="1" allowOverlap="1">
+            <wp:simplePos x="0" y="0"/>
+            <wp:positionH relativeFrom="column">
+              <wp:posOffset>-310515</wp:posOffset>
+            </wp:positionH>
+            <wp:positionV relativeFrom="paragraph">
+              <wp:posOffset>3175</wp:posOffset>
+            </wp:positionV>
+            <wp:extent cx="6087110" cy="8611235"/>
+            <wp:effectExtent l="19050" t="0" r="8890" b="0"/>
+            <wp:wrapTopAndBottom/>
+            <wp:docPr id="8" name="Picture 7" descr="Page_1.png"/>
+            <wp:cNvGraphicFramePr>
+              <a:graphicFrameLocks xmlns:a="http://schemas.openxmlformats.org/drawingml/2006/main" noChangeAspect="1"/>
+            </wp:cNvGraphicFramePr>
+            <a:graphic xmlns:a="http://schemas.openxmlformats.org/drawingml/2006/main">
+              <a:graphicData uri="http://schemas.openxmlformats.org/drawingml/2006/picture">
+                <pic:pic xmlns:pic="http://schemas.openxmlformats.org/drawingml/2006/picture">
+                  <pic:nvPicPr>
+                    <pic:cNvPr id="0" name="Page_1.png"/>
+                    <pic:cNvPicPr/>
+                  </pic:nvPicPr>
+                  <pic:blipFill>
+                    <a:blip r:embed="rId7" cstate="print"/>
+                    <a:stretch>
+                      <a:fillRect/>
+                    </a:stretch>
+                  </pic:blipFill>
+                  <pic:spPr>
+                    <a:xfrm>
+                      <a:off x="0" y="0"/>
+                      <a:ext cx="6087110" cy="8611235"/>
+                    </a:xfrm>
+                    <a:prstGeom prst="rect">
+                      <a:avLst/>
+                    </a:prstGeom>
+                  </pic:spPr>
+                </pic:pic>
+              </a:graphicData>
+            </a:graphic>
+          </wp:anchor>
+        </w:drawing>
+      </w:r>
+    </w:p>
+    <w:p>
+      <w:pPr>
+        <w:rPr>
+          <w:b/>
+          <w:szCs w:val="20"/>
+        </w:rPr>
+      </w:pPr>
+      <w:r>
+        <w:rPr>
+          <w:b/>
+          <w:noProof/>
+          <w:szCs w:val="20"/>
+        </w:rPr>
+        <w:lastRenderedPageBreak/>
+        <w:drawing>
+          <wp:anchor distT="0" distB="0" distL="114300" distR="114300" simplePos="0" relativeHeight="251665408" behindDoc="0" locked="0" layoutInCell="1" allowOverlap="1">
+            <wp:simplePos x="0" y="0"/>
+            <wp:positionH relativeFrom="column">
+              <wp:posOffset>-187960</wp:posOffset>
+            </wp:positionH>
+            <wp:positionV relativeFrom="paragraph">
+              <wp:posOffset>3810</wp:posOffset>
+            </wp:positionV>
+            <wp:extent cx="6088380" cy="8611235"/>
+            <wp:effectExtent l="19050" t="0" r="7620" b="0"/>
+            <wp:wrapTopAndBottom/>
+            <wp:docPr id="9" name="Picture 8" descr="Page_2.png"/>
+            <wp:cNvGraphicFramePr>
+              <a:graphicFrameLocks xmlns:a="http://schemas.openxmlformats.org/drawingml/2006/main" noChangeAspect="1"/>
+            </wp:cNvGraphicFramePr>
+            <a:graphic xmlns:a="http://schemas.openxmlformats.org/drawingml/2006/main">
+              <a:graphicData uri="http://schemas.openxmlformats.org/drawingml/2006/picture">
+                <pic:pic xmlns:pic="http://schemas.openxmlformats.org/drawingml/2006/picture">
+                  <pic:nvPicPr>
+                    <pic:cNvPr id="0" name="Page_2.png"/>
+                    <pic:cNvPicPr/>
+                  </pic:nvPicPr>
+                  <pic:blipFill>
+                    <a:blip r:embed="rId8" cstate="print"/>
+                    <a:stretch>
+                      <a:fillRect/>
+                    </a:stretch>
+                  </pic:blipFill>
+                  <pic:spPr>
+                    <a:xfrm>
+                      <a:off x="0" y="0"/>
+                      <a:ext cx="6088380" cy="8611235"/>
+                    </a:xfrm>
+                    <a:prstGeom prst="rect">
+                      <a:avLst/>
+                    </a:prstGeom>
+                  </pic:spPr>
+                </pic:pic>
+              </a:graphicData>
+            </a:graphic>
+          </wp:anchor>
+        </w:drawing>
+      </w:r>
+    </w:p>
+    <w:p>
+      <w:pPr>
+        <w:rPr>
+          <w:b/>
+          <w:szCs w:val="20"/>
+        </w:rPr>
+      </w:pPr>
+      <w:r>
+        <w:rPr>
+          <w:b/>
+          <w:szCs w:val="20"/>
+        </w:rPr>
+        <w:lastRenderedPageBreak/>
         <w:t>Part 1</w:t>
       </w:r>
     </w:p>
@@ -70,7 +188,7 @@
                     <pic:cNvPicPr/>
                   </pic:nvPicPr>
                   <pic:blipFill>
-                    <a:blip r:embed="rId7"/>
+                    <a:blip r:embed="rId9"/>
                     <a:stretch>
                       <a:fillRect/>
                     </a:stretch>
@@ -176,7 +294,7 @@
                     <pic:cNvPicPr/>
                   </pic:nvPicPr>
                   <pic:blipFill>
-                    <a:blip r:embed="rId8" cstate="print"/>
+                    <a:blip r:embed="rId10" cstate="print"/>
                     <a:stretch>
                       <a:fillRect/>
                     </a:stretch>
@@ -263,7 +381,7 @@
                     <pic:cNvPicPr/>
                   </pic:nvPicPr>
                   <pic:blipFill>
-                    <a:blip r:embed="rId8" cstate="print"/>
+                    <a:blip r:embed="rId10" cstate="print"/>
                     <a:stretch>
                       <a:fillRect/>
                     </a:stretch>
@@ -405,7 +523,7 @@
                     <pic:cNvPicPr/>
                   </pic:nvPicPr>
                   <pic:blipFill>
-                    <a:blip r:embed="rId8" cstate="print"/>
+                    <a:blip r:embed="rId10" cstate="print"/>
                     <a:stretch>
                       <a:fillRect/>
                     </a:stretch>
@@ -687,7 +805,7 @@
                     <pic:cNvPicPr/>
                   </pic:nvPicPr>
                   <pic:blipFill>
-                    <a:blip r:embed="rId8" cstate="print"/>
+                    <a:blip r:embed="rId10" cstate="print"/>
                     <a:stretch>
                       <a:fillRect/>
                     </a:stretch>
@@ -1019,7 +1137,7 @@
                     <pic:cNvPicPr/>
                   </pic:nvPicPr>
                   <pic:blipFill>
-                    <a:blip r:embed="rId9"/>
+                    <a:blip r:embed="rId11"/>
                     <a:stretch>
                       <a:fillRect/>
                     </a:stretch>
@@ -1106,7 +1224,7 @@
                     <pic:cNvPicPr/>
                   </pic:nvPicPr>
                   <pic:blipFill>
-                    <a:blip r:embed="rId10"/>
+                    <a:blip r:embed="rId12"/>
                     <a:stretch>
                       <a:fillRect/>
                     </a:stretch>
@@ -1182,7 +1300,7 @@
         </w:rPr>
         <w:t>A flowchart is common type of </w:t>
       </w:r>
-      <w:hyperlink r:id="rId11" w:tooltip="Chart" w:history="1">
+      <w:hyperlink r:id="rId13" w:tooltip="Chart" w:history="1">
         <w:r>
           <w:rPr>
             <w:szCs w:val="20"/>
@@ -1208,7 +1326,7 @@
         </w:rPr>
         <w:t>an </w:t>
       </w:r>
-      <w:hyperlink r:id="rId12" w:tooltip="Algorithm" w:history="1">
+      <w:hyperlink r:id="rId14" w:tooltip="Algorithm" w:history="1">
         <w:r>
           <w:rPr>
             <w:szCs w:val="20"/>
@@ -1222,7 +1340,7 @@
         </w:rPr>
         <w:t> or </w:t>
       </w:r>
-      <w:hyperlink r:id="rId13" w:tooltip="Process (general)" w:history="1">
+      <w:hyperlink r:id="rId15" w:tooltip="Process (general)" w:history="1">
         <w:r>
           <w:rPr>
             <w:szCs w:val="20"/>
@@ -1433,7 +1551,7 @@
                     <pic:cNvPicPr/>
                   </pic:nvPicPr>
                   <pic:blipFill>
-                    <a:blip r:embed="rId8" cstate="print"/>
+                    <a:blip r:embed="rId10" cstate="print"/>
                     <a:stretch>
                       <a:fillRect/>
                     </a:stretch>
@@ -1564,7 +1682,7 @@
                     <pic:cNvPicPr/>
                   </pic:nvPicPr>
                   <pic:blipFill>
-                    <a:blip r:embed="rId14"/>
+                    <a:blip r:embed="rId16"/>
                     <a:stretch>
                       <a:fillRect/>
                     </a:stretch>
@@ -1704,7 +1822,7 @@
                     <pic:cNvPicPr/>
                   </pic:nvPicPr>
                   <pic:blipFill>
-                    <a:blip r:embed="rId8" cstate="print"/>
+                    <a:blip r:embed="rId10" cstate="print"/>
                     <a:stretch>
                       <a:fillRect/>
                     </a:stretch>
@@ -1750,9 +1868,9 @@
       </w:r>
     </w:p>
     <w:sectPr>
-      <w:headerReference w:type="default" r:id="rId15"/>
-      <w:footerReference w:type="even" r:id="rId16"/>
-      <w:footerReference w:type="default" r:id="rId17"/>
+      <w:headerReference w:type="default" r:id="rId17"/>
+      <w:footerReference w:type="even" r:id="rId18"/>
+      <w:footerReference w:type="default" r:id="rId19"/>
       <w:pgSz w:w="12240" w:h="15840"/>
       <w:pgMar w:top="1134" w:right="850" w:bottom="1134" w:left="1701" w:header="720" w:footer="432" w:gutter="0"/>
       <w:cols w:space="720"/>
@@ -1901,7 +2019,7 @@
             <w:rPr>
               <w:noProof/>
             </w:rPr>
-            <w:t>4</w:t>
+            <w:t>2</w:t>
           </w:r>
         </w:fldSimple>
       </w:sdtContent>

</xml_diff>